<commit_message>
changes to slides and exercise for UU workshop
</commit_message>
<xml_diff>
--- a/UU_april_2024/Exercise Multiverse Analysis.docx
+++ b/UU_april_2024/Exercise Multiverse Analysis.docx
@@ -1,6 +1,6 @@
 
 <file path=word/document.xml><?xml version="1.0" encoding="utf-8"?>
-<w:document xmlns:wpc="http://schemas.microsoft.com/office/word/2010/wordprocessingCanvas" xmlns:cx="http://schemas.microsoft.com/office/drawing/2014/chartex" xmlns:cx1="http://schemas.microsoft.com/office/drawing/2015/9/8/chartex" xmlns:cx2="http://schemas.microsoft.com/office/drawing/2015/10/21/chartex" xmlns:cx3="http://schemas.microsoft.com/office/drawing/2016/5/9/chartex" xmlns:cx4="http://schemas.microsoft.com/office/drawing/2016/5/10/chartex" xmlns:cx5="http://schemas.microsoft.com/office/drawing/2016/5/11/chartex" xmlns:cx6="http://schemas.microsoft.com/office/drawing/2016/5/12/chartex" xmlns:cx7="http://schemas.microsoft.com/office/drawing/2016/5/13/chartex" xmlns:cx8="http://schemas.microsoft.com/office/drawing/2016/5/14/chartex" xmlns:mc="http://schemas.openxmlformats.org/markup-compatibility/2006" xmlns:aink="http://schemas.microsoft.com/office/drawing/2016/ink" xmlns:am3d="http://schemas.microsoft.com/office/drawing/2017/model3d" xmlns:o="urn:schemas-microsoft-com:office:office" xmlns:oel="http://schemas.microsoft.com/office/2019/extlst" xmlns:r="http://schemas.openxmlformats.org/officeDocument/2006/relationships" xmlns:m="http://schemas.openxmlformats.org/officeDocument/2006/math" xmlns:v="urn:schemas-microsoft-com:vml" xmlns:wp14="http://schemas.microsoft.com/office/word/2010/wordprocessingDrawing" xmlns:wp="http://schemas.openxmlformats.org/drawingml/2006/wordprocessingDrawing" xmlns:w10="urn:schemas-microsoft-com:office:word" xmlns:w="http://schemas.openxmlformats.org/wordprocessingml/2006/main" xmlns:w14="http://schemas.microsoft.com/office/word/2010/wordml" xmlns:w15="http://schemas.microsoft.com/office/word/2012/wordml" xmlns:w16cex="http://schemas.microsoft.com/office/word/2018/wordml/cex" xmlns:w16cid="http://schemas.microsoft.com/office/word/2016/wordml/cid" xmlns:w16="http://schemas.microsoft.com/office/word/2018/wordml" xmlns:w16sdtdh="http://schemas.microsoft.com/office/word/2020/wordml/sdtdatahash" xmlns:w16se="http://schemas.microsoft.com/office/word/2015/wordml/symex" xmlns:wpg="http://schemas.microsoft.com/office/word/2010/wordprocessingGroup" xmlns:wpi="http://schemas.microsoft.com/office/word/2010/wordprocessingInk" xmlns:wne="http://schemas.microsoft.com/office/word/2006/wordml" xmlns:wps="http://schemas.microsoft.com/office/word/2010/wordprocessingShape" mc:Ignorable="w14 w15 w16se w16cid w16 w16cex w16sdtdh wp14">
+<w:document xmlns:wpc="http://schemas.microsoft.com/office/word/2010/wordprocessingCanvas" xmlns:cx="http://schemas.microsoft.com/office/drawing/2014/chartex" xmlns:cx1="http://schemas.microsoft.com/office/drawing/2015/9/8/chartex" xmlns:cx2="http://schemas.microsoft.com/office/drawing/2015/10/21/chartex" xmlns:cx3="http://schemas.microsoft.com/office/drawing/2016/5/9/chartex" xmlns:cx4="http://schemas.microsoft.com/office/drawing/2016/5/10/chartex" xmlns:cx5="http://schemas.microsoft.com/office/drawing/2016/5/11/chartex" xmlns:cx6="http://schemas.microsoft.com/office/drawing/2016/5/12/chartex" xmlns:cx7="http://schemas.microsoft.com/office/drawing/2016/5/13/chartex" xmlns:cx8="http://schemas.microsoft.com/office/drawing/2016/5/14/chartex" xmlns:mc="http://schemas.openxmlformats.org/markup-compatibility/2006" xmlns:aink="http://schemas.microsoft.com/office/drawing/2016/ink" xmlns:am3d="http://schemas.microsoft.com/office/drawing/2017/model3d" xmlns:o="urn:schemas-microsoft-com:office:office" xmlns:oel="http://schemas.microsoft.com/office/2019/extlst" xmlns:r="http://schemas.openxmlformats.org/officeDocument/2006/relationships" xmlns:m="http://schemas.openxmlformats.org/officeDocument/2006/math" xmlns:v="urn:schemas-microsoft-com:vml" xmlns:wp14="http://schemas.microsoft.com/office/word/2010/wordprocessingDrawing" xmlns:wp="http://schemas.openxmlformats.org/drawingml/2006/wordprocessingDrawing" xmlns:w10="urn:schemas-microsoft-com:office:word" xmlns:w="http://schemas.openxmlformats.org/wordprocessingml/2006/main" xmlns:w14="http://schemas.microsoft.com/office/word/2010/wordml" xmlns:w15="http://schemas.microsoft.com/office/word/2012/wordml" xmlns:w16cex="http://schemas.microsoft.com/office/word/2018/wordml/cex" xmlns:w16cid="http://schemas.microsoft.com/office/word/2016/wordml/cid" xmlns:w16="http://schemas.microsoft.com/office/word/2018/wordml" xmlns:w16du="http://schemas.microsoft.com/office/word/2023/wordml/word16du" xmlns:w16sdtdh="http://schemas.microsoft.com/office/word/2020/wordml/sdtdatahash" xmlns:w16se="http://schemas.microsoft.com/office/word/2015/wordml/symex" xmlns:wpg="http://schemas.microsoft.com/office/word/2010/wordprocessingGroup" xmlns:wpi="http://schemas.microsoft.com/office/word/2010/wordprocessingInk" xmlns:wne="http://schemas.microsoft.com/office/word/2006/wordml" xmlns:wps="http://schemas.microsoft.com/office/word/2010/wordprocessingShape" mc:Ignorable="w14 w15 w16se w16cid w16 w16cex w16sdtdh w16du wp14">
   <w:body>
     <w:p>
       <w:pPr>
@@ -127,7 +127,34 @@
           <w:szCs w:val="24"/>
           <w:lang w:val="en-GB"/>
         </w:rPr>
-        <w:t>Stanford March 2024</w:t>
+        <w:t>Utrecht University,</w:t>
+      </w:r>
+      <w:r>
+        <w:rPr>
+          <w:rFonts w:ascii="Verdana" w:hAnsi="Verdana"/>
+          <w:sz w:val="24"/>
+          <w:szCs w:val="24"/>
+          <w:lang w:val="en-GB"/>
+        </w:rPr>
+        <w:t xml:space="preserve"> </w:t>
+      </w:r>
+      <w:r>
+        <w:rPr>
+          <w:rFonts w:ascii="Verdana" w:hAnsi="Verdana"/>
+          <w:sz w:val="24"/>
+          <w:szCs w:val="24"/>
+          <w:lang w:val="en-GB"/>
+        </w:rPr>
+        <w:t>April</w:t>
+      </w:r>
+      <w:r>
+        <w:rPr>
+          <w:rFonts w:ascii="Verdana" w:hAnsi="Verdana"/>
+          <w:sz w:val="24"/>
+          <w:szCs w:val="24"/>
+          <w:lang w:val="en-GB"/>
+        </w:rPr>
+        <w:t xml:space="preserve"> 2024</w:t>
       </w:r>
     </w:p>
     <w:p>
@@ -656,20 +683,8 @@
                 <w:color w:val="767171" w:themeColor="background2" w:themeShade="80"/>
                 <w:lang w:val="en-GB"/>
               </w:rPr>
-              <w:t xml:space="preserve"> </w:t>
+              <w:t xml:space="preserve"> or ?</w:t>
             </w:r>
-            <w:proofErr w:type="gramStart"/>
-            <w:r>
-              <w:rPr>
-                <w:rFonts w:ascii="Verdana" w:hAnsi="Verdana"/>
-                <w:b/>
-                <w:bCs/>
-                <w:color w:val="767171" w:themeColor="background2" w:themeShade="80"/>
-                <w:lang w:val="en-GB"/>
-              </w:rPr>
-              <w:t>or ?</w:t>
-            </w:r>
-            <w:proofErr w:type="gramEnd"/>
           </w:p>
         </w:tc>
       </w:tr>
@@ -1020,27 +1035,7 @@
                                 <w:szCs w:val="18"/>
                                 <w:lang w:val="en-GB"/>
                               </w:rPr>
-                              <w:t xml:space="preserve">they are arbitrary or non-arbitrary depends on the </w:t>
-                            </w:r>
-                            <w:proofErr w:type="spellStart"/>
-                            <w:r>
-                              <w:rPr>
-                                <w:rFonts w:ascii="Verdana" w:hAnsi="Verdana"/>
-                                <w:sz w:val="18"/>
-                                <w:szCs w:val="18"/>
-                                <w:lang w:val="en-GB"/>
-                              </w:rPr>
-                              <w:t>extend</w:t>
-                            </w:r>
-                            <w:proofErr w:type="spellEnd"/>
-                            <w:r>
-                              <w:rPr>
-                                <w:rFonts w:ascii="Verdana" w:hAnsi="Verdana"/>
-                                <w:sz w:val="18"/>
-                                <w:szCs w:val="18"/>
-                                <w:lang w:val="en-GB"/>
-                              </w:rPr>
-                              <w:t xml:space="preserve"> to which </w:t>
+                              <w:t xml:space="preserve">they are arbitrary or non-arbitrary depends on the extend to which </w:t>
                             </w:r>
                             <w:r>
                               <w:rPr>
@@ -1415,27 +1410,7 @@
                                 <w:szCs w:val="18"/>
                                 <w:lang w:val="en-GB"/>
                               </w:rPr>
-                              <w:t xml:space="preserve">add such decisions to the multiverse (Del Giudice et al., 2021; </w:t>
-                            </w:r>
-                            <w:proofErr w:type="spellStart"/>
-                            <w:r>
-                              <w:rPr>
-                                <w:rFonts w:ascii="Verdana" w:hAnsi="Verdana"/>
-                                <w:sz w:val="18"/>
-                                <w:szCs w:val="18"/>
-                                <w:lang w:val="en-GB"/>
-                              </w:rPr>
-                              <w:t>Simonsohn</w:t>
-                            </w:r>
-                            <w:proofErr w:type="spellEnd"/>
-                            <w:r>
-                              <w:rPr>
-                                <w:rFonts w:ascii="Verdana" w:hAnsi="Verdana"/>
-                                <w:sz w:val="18"/>
-                                <w:szCs w:val="18"/>
-                                <w:lang w:val="en-GB"/>
-                              </w:rPr>
-                              <w:t xml:space="preserve"> et al., 2018; Rohrer, </w:t>
+                              <w:t xml:space="preserve">add such decisions to the multiverse (Del Giudice et al., 2021; Simonsohn et al., 2018; Rohrer, </w:t>
                             </w:r>
                             <w:r>
                               <w:rPr>
@@ -1453,27 +1428,7 @@
                                 <w:szCs w:val="18"/>
                                 <w:lang w:val="en-GB"/>
                               </w:rPr>
-                              <w:t xml:space="preserve"> As noted by </w:t>
-                            </w:r>
-                            <w:proofErr w:type="spellStart"/>
-                            <w:r>
-                              <w:rPr>
-                                <w:rFonts w:ascii="Verdana" w:hAnsi="Verdana"/>
-                                <w:sz w:val="18"/>
-                                <w:szCs w:val="18"/>
-                                <w:lang w:val="en-GB"/>
-                              </w:rPr>
-                              <w:t>Simonsohn</w:t>
-                            </w:r>
-                            <w:proofErr w:type="spellEnd"/>
-                            <w:r>
-                              <w:rPr>
-                                <w:rFonts w:ascii="Verdana" w:hAnsi="Verdana"/>
-                                <w:sz w:val="18"/>
-                                <w:szCs w:val="18"/>
-                                <w:lang w:val="en-GB"/>
-                              </w:rPr>
-                              <w:t xml:space="preserve"> et al</w:t>
+                              <w:t xml:space="preserve"> As noted by Simonsohn et al</w:t>
                             </w:r>
                             <w:r>
                               <w:rPr>
@@ -1654,27 +1609,7 @@
                                 <w:szCs w:val="16"/>
                                 <w:lang w:val="en-GB"/>
                               </w:rPr>
-                              <w:t xml:space="preserve">Rohrer, J. (2021). </w:t>
-                            </w:r>
-                            <w:proofErr w:type="spellStart"/>
-                            <w:r>
-                              <w:rPr>
-                                <w:rFonts w:ascii="Verdana" w:hAnsi="Verdana"/>
-                                <w:sz w:val="16"/>
-                                <w:szCs w:val="16"/>
-                                <w:lang w:val="en-GB"/>
-                              </w:rPr>
-                              <w:t>Mülltiverse</w:t>
-                            </w:r>
-                            <w:proofErr w:type="spellEnd"/>
-                            <w:r>
-                              <w:rPr>
-                                <w:rFonts w:ascii="Verdana" w:hAnsi="Verdana"/>
-                                <w:sz w:val="16"/>
-                                <w:szCs w:val="16"/>
-                                <w:lang w:val="en-GB"/>
-                              </w:rPr>
-                              <w:t xml:space="preserve"> analysis. </w:t>
+                              <w:t xml:space="preserve">Rohrer, J. (2021). Mülltiverse analysis. </w:t>
                             </w:r>
                             <w:r>
                               <w:rPr>
@@ -1722,7 +1657,6 @@
                                 <w:lang w:val="en-GB"/>
                               </w:rPr>
                             </w:pPr>
-                            <w:proofErr w:type="spellStart"/>
                             <w:r>
                               <w:rPr>
                                 <w:rFonts w:ascii="Verdana" w:hAnsi="Verdana"/>
@@ -1730,17 +1664,7 @@
                                 <w:szCs w:val="16"/>
                                 <w:lang w:val="en-GB"/>
                               </w:rPr>
-                              <w:t>Simonsohn</w:t>
-                            </w:r>
-                            <w:proofErr w:type="spellEnd"/>
-                            <w:r>
-                              <w:rPr>
-                                <w:rFonts w:ascii="Verdana" w:hAnsi="Verdana"/>
-                                <w:sz w:val="16"/>
-                                <w:szCs w:val="16"/>
-                                <w:lang w:val="en-GB"/>
-                              </w:rPr>
-                              <w:t xml:space="preserve">, U., Simmons, J.P., &amp; Nelson, L.D. (2020). Specification curve analysis. </w:t>
+                              <w:t xml:space="preserve">Simonsohn, U., Simmons, J.P., &amp; Nelson, L.D. (2020). Specification curve analysis. </w:t>
                             </w:r>
                             <w:r>
                               <w:rPr>
@@ -3055,19 +2979,8 @@
                 <w:bCs/>
                 <w:lang w:val="en-GB"/>
               </w:rPr>
-              <w:t xml:space="preserve"> </w:t>
+              <w:t xml:space="preserve"> or ?</w:t>
             </w:r>
-            <w:proofErr w:type="gramStart"/>
-            <w:r>
-              <w:rPr>
-                <w:rFonts w:ascii="Verdana" w:hAnsi="Verdana"/>
-                <w:b/>
-                <w:bCs/>
-                <w:lang w:val="en-GB"/>
-              </w:rPr>
-              <w:t>or ?</w:t>
-            </w:r>
-            <w:proofErr w:type="gramEnd"/>
           </w:p>
         </w:tc>
       </w:tr>
@@ -4430,23 +4343,7 @@
           <w:rFonts w:ascii="Verdana" w:hAnsi="Verdana"/>
           <w:lang w:val="en-GB"/>
         </w:rPr>
-        <w:t xml:space="preserve"> </w:t>
-      </w:r>
-      <w:proofErr w:type="gramStart"/>
-      <w:r>
-        <w:rPr>
-          <w:rFonts w:ascii="Verdana" w:hAnsi="Verdana"/>
-          <w:lang w:val="en-GB"/>
-        </w:rPr>
-        <w:t>decision</w:t>
-      </w:r>
-      <w:proofErr w:type="gramEnd"/>
-      <w:r>
-        <w:rPr>
-          <w:rFonts w:ascii="Verdana" w:hAnsi="Verdana"/>
-          <w:lang w:val="en-GB"/>
-        </w:rPr>
-        <w:t xml:space="preserve"> you are unsure about</w:t>
+        <w:t xml:space="preserve"> decision you are unsure about</w:t>
       </w:r>
       <w:r>
         <w:rPr>
@@ -4757,10 +4654,11 @@
                 <w:szCs w:val="20"/>
                 <w:lang w:val="en-GB"/>
               </w:rPr>
-              <w:t xml:space="preserve">Exclude at &gt; 3.2 </w:t>
+              <w:t>Exclude at &gt; 3.2 SD</w:t>
             </w:r>
-            <w:proofErr w:type="gramStart"/>
-            <w:r>
+          </w:p>
+          <w:p>
+            <w:pPr>
               <w:rPr>
                 <w:rFonts w:ascii="Verdana" w:hAnsi="Verdana"/>
                 <w:color w:val="767171" w:themeColor="background2" w:themeShade="80"/>
@@ -4768,12 +4666,8 @@
                 <w:szCs w:val="20"/>
                 <w:lang w:val="en-GB"/>
               </w:rPr>
-              <w:t>SD</w:t>
-            </w:r>
-            <w:proofErr w:type="gramEnd"/>
-          </w:p>
-          <w:p>
-            <w:pPr>
+            </w:pPr>
+            <w:r>
               <w:rPr>
                 <w:rFonts w:ascii="Verdana" w:hAnsi="Verdana"/>
                 <w:color w:val="767171" w:themeColor="background2" w:themeShade="80"/>
@@ -4781,29 +4675,8 @@
                 <w:szCs w:val="20"/>
                 <w:lang w:val="en-GB"/>
               </w:rPr>
-            </w:pPr>
-            <w:r>
-              <w:rPr>
-                <w:rFonts w:ascii="Verdana" w:hAnsi="Verdana"/>
-                <w:color w:val="767171" w:themeColor="background2" w:themeShade="80"/>
-                <w:sz w:val="20"/>
-                <w:szCs w:val="20"/>
-                <w:lang w:val="en-GB"/>
-              </w:rPr>
-              <w:t xml:space="preserve">Exclude at &gt; 2.5 </w:t>
+              <w:t>Exclude at &gt; 2.5 SD</w:t>
             </w:r>
-            <w:proofErr w:type="gramStart"/>
-            <w:r>
-              <w:rPr>
-                <w:rFonts w:ascii="Verdana" w:hAnsi="Verdana"/>
-                <w:color w:val="767171" w:themeColor="background2" w:themeShade="80"/>
-                <w:sz w:val="20"/>
-                <w:szCs w:val="20"/>
-                <w:lang w:val="en-GB"/>
-              </w:rPr>
-              <w:t>SD</w:t>
-            </w:r>
-            <w:proofErr w:type="gramEnd"/>
           </w:p>
           <w:p>
             <w:pPr>
@@ -6074,23 +5947,7 @@
           <w:rFonts w:ascii="Verdana" w:hAnsi="Verdana"/>
           <w:lang w:val="en-GB"/>
         </w:rPr>
-        <w:t xml:space="preserve"> of </w:t>
-      </w:r>
-      <w:proofErr w:type="spellStart"/>
-      <w:r>
-        <w:rPr>
-          <w:rFonts w:ascii="Verdana" w:hAnsi="Verdana"/>
-          <w:lang w:val="en-GB"/>
-        </w:rPr>
-        <w:t>nonequivalence</w:t>
-      </w:r>
-      <w:proofErr w:type="spellEnd"/>
-      <w:r>
-        <w:rPr>
-          <w:rFonts w:ascii="Verdana" w:hAnsi="Verdana"/>
-          <w:lang w:val="en-GB"/>
-        </w:rPr>
-        <w:t xml:space="preserve"> that is likely to result from adding alternatives to the model following the terms used by Del Giudice et al. (2021; see box </w:t>
+        <w:t xml:space="preserve"> of nonequivalence that is likely to result from adding alternatives to the model following the terms used by Del Giudice et al. (2021; see box </w:t>
       </w:r>
       <w:r>
         <w:rPr>
@@ -6228,20 +6085,8 @@
                 <w:color w:val="767171" w:themeColor="background2" w:themeShade="80"/>
                 <w:lang w:val="en-GB"/>
               </w:rPr>
-              <w:t xml:space="preserve">Type(s) of </w:t>
+              <w:t>Type(s) of nonequivalence</w:t>
             </w:r>
-            <w:proofErr w:type="spellStart"/>
-            <w:r>
-              <w:rPr>
-                <w:rFonts w:ascii="Verdana" w:hAnsi="Verdana"/>
-                <w:b/>
-                <w:bCs/>
-                <w:color w:val="767171" w:themeColor="background2" w:themeShade="80"/>
-                <w:lang w:val="en-GB"/>
-              </w:rPr>
-              <w:t>nonequivalence</w:t>
-            </w:r>
-            <w:proofErr w:type="spellEnd"/>
           </w:p>
         </w:tc>
       </w:tr>
@@ -6471,9 +6316,8 @@
                                 <w:szCs w:val="18"/>
                                 <w:lang w:val="en-GB"/>
                               </w:rPr>
-                              <w:t xml:space="preserve">Different types of outcome </w:t>
-                            </w:r>
-                            <w:proofErr w:type="spellStart"/>
+                              <w:t>Different types of outcome nonequivalence</w:t>
+                            </w:r>
                             <w:r>
                               <w:rPr>
                                 <w:rFonts w:ascii="Verdana" w:hAnsi="Verdana"/>
@@ -6483,9 +6327,8 @@
                                 <w:szCs w:val="18"/>
                                 <w:lang w:val="en-GB"/>
                               </w:rPr>
-                              <w:t>nonequivalence</w:t>
-                            </w:r>
-                            <w:proofErr w:type="spellEnd"/>
+                              <w:br/>
+                            </w:r>
                             <w:r>
                               <w:rPr>
                                 <w:rFonts w:ascii="Verdana" w:hAnsi="Verdana"/>
@@ -6500,195 +6343,175 @@
                             <w:r>
                               <w:rPr>
                                 <w:rFonts w:ascii="Verdana" w:hAnsi="Verdana"/>
+                                <w:sz w:val="18"/>
+                                <w:szCs w:val="18"/>
+                                <w:lang w:val="en-GB"/>
+                              </w:rPr>
+                              <w:t xml:space="preserve">Not all decisions are created equal. In </w:t>
+                            </w:r>
+                            <w:r>
+                              <w:rPr>
+                                <w:rFonts w:ascii="Verdana" w:hAnsi="Verdana"/>
+                                <w:sz w:val="18"/>
+                                <w:szCs w:val="18"/>
+                                <w:lang w:val="en-GB"/>
+                              </w:rPr>
+                              <w:t xml:space="preserve">many </w:t>
+                            </w:r>
+                            <w:r>
+                              <w:rPr>
+                                <w:rFonts w:ascii="Verdana" w:hAnsi="Verdana"/>
+                                <w:sz w:val="18"/>
+                                <w:szCs w:val="18"/>
+                                <w:lang w:val="en-GB"/>
+                              </w:rPr>
+                              <w:t>cases, one decision is preferable over all alternatives.</w:t>
+                            </w:r>
+                            <w:r>
+                              <w:rPr>
+                                <w:rFonts w:ascii="Verdana" w:hAnsi="Verdana"/>
+                                <w:sz w:val="18"/>
+                                <w:szCs w:val="18"/>
+                                <w:lang w:val="en-GB"/>
+                              </w:rPr>
+                              <w:t xml:space="preserve"> </w:t>
+                            </w:r>
+                            <w:r>
+                              <w:rPr>
+                                <w:rFonts w:ascii="Verdana" w:hAnsi="Verdana"/>
+                                <w:sz w:val="18"/>
+                                <w:szCs w:val="18"/>
+                                <w:lang w:val="en-GB"/>
+                              </w:rPr>
+                              <w:t xml:space="preserve">Adding such non-arbitrary decisions to the multiverse can have a big impact on our inferences. </w:t>
+                            </w:r>
+                            <w:r>
+                              <w:rPr>
+                                <w:rFonts w:ascii="Verdana" w:hAnsi="Verdana"/>
+                                <w:sz w:val="18"/>
+                                <w:szCs w:val="18"/>
+                                <w:lang w:val="en-GB"/>
+                              </w:rPr>
+                              <w:t xml:space="preserve">Even </w:t>
+                            </w:r>
+                            <w:r>
+                              <w:rPr>
+                                <w:rFonts w:ascii="Verdana" w:hAnsi="Verdana"/>
+                                <w:sz w:val="18"/>
+                                <w:szCs w:val="18"/>
+                                <w:lang w:val="en-GB"/>
+                              </w:rPr>
+                              <w:t xml:space="preserve">when adding a single </w:t>
+                            </w:r>
+                            <w:r>
+                              <w:rPr>
+                                <w:rFonts w:ascii="Verdana" w:hAnsi="Verdana"/>
+                                <w:sz w:val="18"/>
+                                <w:szCs w:val="18"/>
+                                <w:lang w:val="en-GB"/>
+                              </w:rPr>
+                              <w:t>non-arbitrary decision with two alternatives</w:t>
+                            </w:r>
+                            <w:r>
+                              <w:rPr>
+                                <w:rFonts w:ascii="Verdana" w:hAnsi="Verdana"/>
+                                <w:sz w:val="18"/>
+                                <w:szCs w:val="18"/>
+                                <w:lang w:val="en-GB"/>
+                              </w:rPr>
+                              <w:t xml:space="preserve">, half the multiverse </w:t>
+                            </w:r>
+                            <w:r>
+                              <w:rPr>
+                                <w:rFonts w:ascii="Verdana" w:hAnsi="Verdana"/>
+                                <w:sz w:val="18"/>
+                                <w:szCs w:val="18"/>
+                                <w:lang w:val="en-GB"/>
+                              </w:rPr>
+                              <w:t xml:space="preserve">contains the unjustified alternative. </w:t>
+                            </w:r>
+                            <w:r>
+                              <w:rPr>
+                                <w:rFonts w:ascii="Verdana" w:hAnsi="Verdana"/>
+                                <w:sz w:val="18"/>
+                                <w:szCs w:val="18"/>
+                                <w:lang w:val="en-GB"/>
+                              </w:rPr>
+                              <w:t xml:space="preserve">This way, </w:t>
+                            </w:r>
+                            <w:r>
+                              <w:rPr>
+                                <w:rFonts w:ascii="Verdana" w:hAnsi="Verdana"/>
+                                <w:sz w:val="18"/>
+                                <w:szCs w:val="18"/>
+                                <w:lang w:val="en-GB"/>
+                              </w:rPr>
+                              <w:t xml:space="preserve">realistic effect sizes can </w:t>
+                            </w:r>
+                            <w:r>
+                              <w:rPr>
+                                <w:rFonts w:ascii="Verdana" w:hAnsi="Verdana"/>
+                                <w:sz w:val="18"/>
+                                <w:szCs w:val="18"/>
+                                <w:lang w:val="en-GB"/>
+                              </w:rPr>
+                              <w:t xml:space="preserve">quickly become overshadowed by </w:t>
+                            </w:r>
+                            <w:r>
+                              <w:rPr>
+                                <w:rFonts w:ascii="Verdana" w:hAnsi="Verdana"/>
+                                <w:sz w:val="18"/>
+                                <w:szCs w:val="18"/>
+                                <w:lang w:val="en-GB"/>
+                              </w:rPr>
+                              <w:t xml:space="preserve">invalid, biased effect sizes. </w:t>
+                            </w:r>
+                            <w:r>
+                              <w:rPr>
+                                <w:rFonts w:ascii="Verdana" w:hAnsi="Verdana"/>
+                                <w:sz w:val="18"/>
+                                <w:szCs w:val="18"/>
+                                <w:lang w:val="en-GB"/>
+                              </w:rPr>
+                              <w:t xml:space="preserve">Del Giudice et al (2021) distinguish between three types of nonequivalence that could result from adding </w:t>
+                            </w:r>
+                            <w:r>
+                              <w:rPr>
+                                <w:rFonts w:ascii="Verdana" w:hAnsi="Verdana"/>
+                                <w:sz w:val="18"/>
+                                <w:szCs w:val="18"/>
+                                <w:lang w:val="en-GB"/>
+                              </w:rPr>
+                              <w:t>non-arbitrary decisions to the multiverse:</w:t>
+                            </w:r>
+                            <w:r>
+                              <w:rPr>
+                                <w:rFonts w:ascii="Verdana" w:hAnsi="Verdana"/>
+                                <w:sz w:val="18"/>
+                                <w:szCs w:val="18"/>
+                                <w:lang w:val="en-GB"/>
+                              </w:rPr>
+                              <w:br/>
+                            </w:r>
+                            <w:r>
+                              <w:rPr>
+                                <w:rFonts w:ascii="Verdana" w:hAnsi="Verdana"/>
+                                <w:sz w:val="18"/>
+                                <w:szCs w:val="18"/>
+                                <w:lang w:val="en-GB"/>
+                              </w:rPr>
+                              <w:br/>
+                            </w:r>
+                            <w:r>
+                              <w:rPr>
+                                <w:rFonts w:ascii="Verdana" w:hAnsi="Verdana"/>
                                 <w:b/>
                                 <w:bCs/>
                                 <w:sz w:val="18"/>
                                 <w:szCs w:val="18"/>
                                 <w:lang w:val="en-GB"/>
                               </w:rPr>
-                              <w:br/>
-                            </w:r>
-                            <w:r>
-                              <w:rPr>
-                                <w:rFonts w:ascii="Verdana" w:hAnsi="Verdana"/>
-                                <w:sz w:val="18"/>
-                                <w:szCs w:val="18"/>
-                                <w:lang w:val="en-GB"/>
-                              </w:rPr>
-                              <w:t xml:space="preserve">Not all decisions are created equal. In </w:t>
-                            </w:r>
-                            <w:r>
-                              <w:rPr>
-                                <w:rFonts w:ascii="Verdana" w:hAnsi="Verdana"/>
-                                <w:sz w:val="18"/>
-                                <w:szCs w:val="18"/>
-                                <w:lang w:val="en-GB"/>
-                              </w:rPr>
-                              <w:t xml:space="preserve">many </w:t>
-                            </w:r>
-                            <w:r>
-                              <w:rPr>
-                                <w:rFonts w:ascii="Verdana" w:hAnsi="Verdana"/>
-                                <w:sz w:val="18"/>
-                                <w:szCs w:val="18"/>
-                                <w:lang w:val="en-GB"/>
-                              </w:rPr>
-                              <w:t>cases, one decision is preferable over all alternatives.</w:t>
-                            </w:r>
-                            <w:r>
-                              <w:rPr>
-                                <w:rFonts w:ascii="Verdana" w:hAnsi="Verdana"/>
-                                <w:sz w:val="18"/>
-                                <w:szCs w:val="18"/>
-                                <w:lang w:val="en-GB"/>
-                              </w:rPr>
-                              <w:t xml:space="preserve"> </w:t>
-                            </w:r>
-                            <w:r>
-                              <w:rPr>
-                                <w:rFonts w:ascii="Verdana" w:hAnsi="Verdana"/>
-                                <w:sz w:val="18"/>
-                                <w:szCs w:val="18"/>
-                                <w:lang w:val="en-GB"/>
-                              </w:rPr>
-                              <w:t xml:space="preserve">Adding such non-arbitrary decisions to the multiverse can have a big impact on our inferences. </w:t>
-                            </w:r>
-                            <w:r>
-                              <w:rPr>
-                                <w:rFonts w:ascii="Verdana" w:hAnsi="Verdana"/>
-                                <w:sz w:val="18"/>
-                                <w:szCs w:val="18"/>
-                                <w:lang w:val="en-GB"/>
-                              </w:rPr>
-                              <w:t xml:space="preserve">Even </w:t>
-                            </w:r>
-                            <w:r>
-                              <w:rPr>
-                                <w:rFonts w:ascii="Verdana" w:hAnsi="Verdana"/>
-                                <w:sz w:val="18"/>
-                                <w:szCs w:val="18"/>
-                                <w:lang w:val="en-GB"/>
-                              </w:rPr>
-                              <w:t xml:space="preserve">when adding a single </w:t>
-                            </w:r>
-                            <w:r>
-                              <w:rPr>
-                                <w:rFonts w:ascii="Verdana" w:hAnsi="Verdana"/>
-                                <w:sz w:val="18"/>
-                                <w:szCs w:val="18"/>
-                                <w:lang w:val="en-GB"/>
-                              </w:rPr>
-                              <w:t>non-arbitrary decision with two alternatives</w:t>
-                            </w:r>
-                            <w:r>
-                              <w:rPr>
-                                <w:rFonts w:ascii="Verdana" w:hAnsi="Verdana"/>
-                                <w:sz w:val="18"/>
-                                <w:szCs w:val="18"/>
-                                <w:lang w:val="en-GB"/>
-                              </w:rPr>
-                              <w:t xml:space="preserve">, half the multiverse </w:t>
-                            </w:r>
-                            <w:r>
-                              <w:rPr>
-                                <w:rFonts w:ascii="Verdana" w:hAnsi="Verdana"/>
-                                <w:sz w:val="18"/>
-                                <w:szCs w:val="18"/>
-                                <w:lang w:val="en-GB"/>
-                              </w:rPr>
-                              <w:t xml:space="preserve">contains the unjustified alternative. </w:t>
-                            </w:r>
-                            <w:r>
-                              <w:rPr>
-                                <w:rFonts w:ascii="Verdana" w:hAnsi="Verdana"/>
-                                <w:sz w:val="18"/>
-                                <w:szCs w:val="18"/>
-                                <w:lang w:val="en-GB"/>
-                              </w:rPr>
-                              <w:t xml:space="preserve">This way, </w:t>
-                            </w:r>
-                            <w:r>
-                              <w:rPr>
-                                <w:rFonts w:ascii="Verdana" w:hAnsi="Verdana"/>
-                                <w:sz w:val="18"/>
-                                <w:szCs w:val="18"/>
-                                <w:lang w:val="en-GB"/>
-                              </w:rPr>
-                              <w:t xml:space="preserve">realistic effect sizes can </w:t>
-                            </w:r>
-                            <w:r>
-                              <w:rPr>
-                                <w:rFonts w:ascii="Verdana" w:hAnsi="Verdana"/>
-                                <w:sz w:val="18"/>
-                                <w:szCs w:val="18"/>
-                                <w:lang w:val="en-GB"/>
-                              </w:rPr>
-                              <w:t xml:space="preserve">quickly become overshadowed by </w:t>
-                            </w:r>
-                            <w:r>
-                              <w:rPr>
-                                <w:rFonts w:ascii="Verdana" w:hAnsi="Verdana"/>
-                                <w:sz w:val="18"/>
-                                <w:szCs w:val="18"/>
-                                <w:lang w:val="en-GB"/>
-                              </w:rPr>
-                              <w:t xml:space="preserve">invalid, biased effect sizes. </w:t>
-                            </w:r>
-                            <w:r>
-                              <w:rPr>
-                                <w:rFonts w:ascii="Verdana" w:hAnsi="Verdana"/>
-                                <w:sz w:val="18"/>
-                                <w:szCs w:val="18"/>
-                                <w:lang w:val="en-GB"/>
-                              </w:rPr>
-                              <w:t xml:space="preserve">Del Giudice et al (2021) distinguish between three types of </w:t>
-                            </w:r>
-                            <w:proofErr w:type="spellStart"/>
-                            <w:r>
-                              <w:rPr>
-                                <w:rFonts w:ascii="Verdana" w:hAnsi="Verdana"/>
-                                <w:sz w:val="18"/>
-                                <w:szCs w:val="18"/>
-                                <w:lang w:val="en-GB"/>
-                              </w:rPr>
-                              <w:t>nonequivalence</w:t>
-                            </w:r>
-                            <w:proofErr w:type="spellEnd"/>
-                            <w:r>
-                              <w:rPr>
-                                <w:rFonts w:ascii="Verdana" w:hAnsi="Verdana"/>
-                                <w:sz w:val="18"/>
-                                <w:szCs w:val="18"/>
-                                <w:lang w:val="en-GB"/>
-                              </w:rPr>
-                              <w:t xml:space="preserve"> that could result from adding </w:t>
-                            </w:r>
-                            <w:r>
-                              <w:rPr>
-                                <w:rFonts w:ascii="Verdana" w:hAnsi="Verdana"/>
-                                <w:sz w:val="18"/>
-                                <w:szCs w:val="18"/>
-                                <w:lang w:val="en-GB"/>
-                              </w:rPr>
-                              <w:t>non-arbitrary decisions to the multiverse:</w:t>
-                            </w:r>
-                            <w:r>
-                              <w:rPr>
-                                <w:rFonts w:ascii="Verdana" w:hAnsi="Verdana"/>
-                                <w:sz w:val="18"/>
-                                <w:szCs w:val="18"/>
-                                <w:lang w:val="en-GB"/>
-                              </w:rPr>
-                              <w:br/>
-                            </w:r>
-                            <w:r>
-                              <w:rPr>
-                                <w:rFonts w:ascii="Verdana" w:hAnsi="Verdana"/>
-                                <w:sz w:val="18"/>
-                                <w:szCs w:val="18"/>
-                                <w:lang w:val="en-GB"/>
-                              </w:rPr>
-                              <w:br/>
+                              <w:t>1. Measurement non</w:t>
                             </w:r>
                             <w:r>
                               <w:rPr>
@@ -6699,9 +6522,116 @@
                                 <w:szCs w:val="18"/>
                                 <w:lang w:val="en-GB"/>
                               </w:rPr>
-                              <w:t xml:space="preserve">1. Measurement </w:t>
-                            </w:r>
-                            <w:proofErr w:type="spellStart"/>
+                              <w:t>equivalence.</w:t>
+                            </w:r>
+                            <w:r>
+                              <w:rPr>
+                                <w:rFonts w:ascii="Verdana" w:hAnsi="Verdana"/>
+                                <w:sz w:val="18"/>
+                                <w:szCs w:val="18"/>
+                                <w:lang w:val="en-GB"/>
+                              </w:rPr>
+                              <w:t xml:space="preserve"> </w:t>
+                            </w:r>
+                            <w:r>
+                              <w:rPr>
+                                <w:rFonts w:ascii="Verdana" w:hAnsi="Verdana"/>
+                                <w:sz w:val="18"/>
+                                <w:szCs w:val="18"/>
+                                <w:lang w:val="en-GB"/>
+                              </w:rPr>
+                              <w:t xml:space="preserve">One decision provides an objectively better measure </w:t>
+                            </w:r>
+                            <w:r>
+                              <w:rPr>
+                                <w:rFonts w:ascii="Verdana" w:hAnsi="Verdana"/>
+                                <w:sz w:val="18"/>
+                                <w:szCs w:val="18"/>
+                                <w:lang w:val="en-GB"/>
+                              </w:rPr>
+                              <w:t xml:space="preserve">of the construct. </w:t>
+                            </w:r>
+                            <w:r>
+                              <w:rPr>
+                                <w:rFonts w:ascii="Verdana" w:hAnsi="Verdana"/>
+                                <w:sz w:val="18"/>
+                                <w:szCs w:val="18"/>
+                                <w:lang w:val="en-GB"/>
+                              </w:rPr>
+                              <w:t xml:space="preserve">One example is including </w:t>
+                            </w:r>
+                            <w:r>
+                              <w:rPr>
+                                <w:rFonts w:ascii="Verdana" w:hAnsi="Verdana"/>
+                                <w:sz w:val="18"/>
+                                <w:szCs w:val="18"/>
+                                <w:lang w:val="en-GB"/>
+                              </w:rPr>
+                              <w:t xml:space="preserve">a composite measure as well as its indicators to the multiverse. As Del Giudice et al (2021) note, </w:t>
+                            </w:r>
+                            <w:r>
+                              <w:rPr>
+                                <w:rFonts w:ascii="Verdana" w:hAnsi="Verdana"/>
+                                <w:sz w:val="18"/>
+                                <w:szCs w:val="18"/>
+                                <w:lang w:val="en-GB"/>
+                              </w:rPr>
+                              <w:t xml:space="preserve">composite measures are usually more valid and reliable </w:t>
+                            </w:r>
+                            <w:r>
+                              <w:rPr>
+                                <w:rFonts w:ascii="Verdana" w:hAnsi="Verdana"/>
+                                <w:sz w:val="18"/>
+                                <w:szCs w:val="18"/>
+                                <w:lang w:val="en-GB"/>
+                              </w:rPr>
+                              <w:t>than their individual components</w:t>
+                            </w:r>
+                            <w:r>
+                              <w:rPr>
+                                <w:rFonts w:ascii="Verdana" w:hAnsi="Verdana"/>
+                                <w:sz w:val="18"/>
+                                <w:szCs w:val="18"/>
+                                <w:lang w:val="en-GB"/>
+                              </w:rPr>
+                              <w:t xml:space="preserve"> (assuming that each component </w:t>
+                            </w:r>
+                            <w:r>
+                              <w:rPr>
+                                <w:rFonts w:ascii="Verdana" w:hAnsi="Verdana"/>
+                                <w:sz w:val="18"/>
+                                <w:szCs w:val="18"/>
+                                <w:lang w:val="en-GB"/>
+                              </w:rPr>
+                              <w:t>is itself a valid measure of the construct)</w:t>
+                            </w:r>
+                            <w:r>
+                              <w:rPr>
+                                <w:rFonts w:ascii="Verdana" w:hAnsi="Verdana"/>
+                                <w:sz w:val="18"/>
+                                <w:szCs w:val="18"/>
+                                <w:lang w:val="en-GB"/>
+                              </w:rPr>
+                              <w:t>.</w:t>
+                            </w:r>
+                            <w:r>
+                              <w:rPr>
+                                <w:rFonts w:ascii="Verdana" w:hAnsi="Verdana"/>
+                                <w:sz w:val="18"/>
+                                <w:szCs w:val="18"/>
+                                <w:lang w:val="en-GB"/>
+                              </w:rPr>
+                              <w:br/>
+                            </w:r>
+                            <w:r>
+                              <w:rPr>
+                                <w:rFonts w:ascii="Verdana" w:hAnsi="Verdana"/>
+                                <w:sz w:val="18"/>
+                                <w:szCs w:val="18"/>
+                                <w:lang w:val="en-GB"/>
+                              </w:rPr>
+                              <w:br/>
+                            </w:r>
                             <w:r>
                               <w:rPr>
                                 <w:rFonts w:ascii="Verdana" w:hAnsi="Verdana"/>
@@ -6711,7 +6641,7 @@
                                 <w:szCs w:val="18"/>
                                 <w:lang w:val="en-GB"/>
                               </w:rPr>
-                              <w:t>non</w:t>
+                              <w:t>2. Effect nonequivalence.</w:t>
                             </w:r>
                             <w:r>
                               <w:rPr>
@@ -6722,9 +6652,188 @@
                                 <w:szCs w:val="18"/>
                                 <w:lang w:val="en-GB"/>
                               </w:rPr>
-                              <w:t>equivalence</w:t>
-                            </w:r>
-                            <w:proofErr w:type="spellEnd"/>
+                              <w:t xml:space="preserve"> </w:t>
+                            </w:r>
+                            <w:r>
+                              <w:rPr>
+                                <w:rFonts w:ascii="Verdana" w:hAnsi="Verdana"/>
+                                <w:sz w:val="18"/>
+                                <w:szCs w:val="18"/>
+                                <w:lang w:val="en-GB"/>
+                              </w:rPr>
+                              <w:t xml:space="preserve">A key assumption of multiverse analysis is that the </w:t>
+                            </w:r>
+                            <w:r>
+                              <w:rPr>
+                                <w:rFonts w:ascii="Verdana" w:hAnsi="Verdana"/>
+                                <w:sz w:val="18"/>
+                                <w:szCs w:val="18"/>
+                                <w:lang w:val="en-GB"/>
+                              </w:rPr>
+                              <w:t xml:space="preserve">interpretation of the </w:t>
+                            </w:r>
+                            <w:r>
+                              <w:rPr>
+                                <w:rFonts w:ascii="Verdana" w:hAnsi="Verdana"/>
+                                <w:sz w:val="18"/>
+                                <w:szCs w:val="18"/>
+                                <w:lang w:val="en-GB"/>
+                              </w:rPr>
+                              <w:t xml:space="preserve">effect is the same across the </w:t>
+                            </w:r>
+                            <w:r>
+                              <w:rPr>
+                                <w:rFonts w:ascii="Verdana" w:hAnsi="Verdana"/>
+                                <w:sz w:val="18"/>
+                                <w:szCs w:val="18"/>
+                                <w:lang w:val="en-GB"/>
+                              </w:rPr>
+                              <w:t>entire multiverse.</w:t>
+                            </w:r>
+                            <w:r>
+                              <w:rPr>
+                                <w:rFonts w:ascii="Verdana" w:hAnsi="Verdana"/>
+                                <w:sz w:val="18"/>
+                                <w:szCs w:val="18"/>
+                                <w:lang w:val="en-GB"/>
+                              </w:rPr>
+                              <w:t xml:space="preserve"> There are different ways in which different decisions can lead to non-comparable effects.</w:t>
+                            </w:r>
+                            <w:r>
+                              <w:rPr>
+                                <w:rFonts w:ascii="Verdana" w:hAnsi="Verdana"/>
+                                <w:sz w:val="18"/>
+                                <w:szCs w:val="18"/>
+                                <w:lang w:val="en-GB"/>
+                              </w:rPr>
+                              <w:t xml:space="preserve"> </w:t>
+                            </w:r>
+                            <w:r>
+                              <w:rPr>
+                                <w:rFonts w:ascii="Verdana" w:hAnsi="Verdana"/>
+                                <w:sz w:val="18"/>
+                                <w:szCs w:val="18"/>
+                                <w:lang w:val="en-GB"/>
+                              </w:rPr>
+                              <w:t>For example</w:t>
+                            </w:r>
+                            <w:r>
+                              <w:rPr>
+                                <w:rFonts w:ascii="Verdana" w:hAnsi="Verdana"/>
+                                <w:sz w:val="18"/>
+                                <w:szCs w:val="18"/>
+                                <w:lang w:val="en-GB"/>
+                              </w:rPr>
+                              <w:t xml:space="preserve">, adding two-and three-way interaction specifications leads to </w:t>
+                            </w:r>
+                            <w:r>
+                              <w:rPr>
+                                <w:rFonts w:ascii="Verdana" w:hAnsi="Verdana"/>
+                                <w:sz w:val="18"/>
+                                <w:szCs w:val="18"/>
+                                <w:lang w:val="en-GB"/>
+                              </w:rPr>
+                              <w:t xml:space="preserve">effects that can not be directly compared. </w:t>
+                            </w:r>
+                            <w:r>
+                              <w:rPr>
+                                <w:rFonts w:ascii="Verdana" w:hAnsi="Verdana"/>
+                                <w:sz w:val="18"/>
+                                <w:szCs w:val="18"/>
+                                <w:lang w:val="en-GB"/>
+                              </w:rPr>
+                              <w:t>In addition</w:t>
+                            </w:r>
+                            <w:r>
+                              <w:rPr>
+                                <w:rFonts w:ascii="Verdana" w:hAnsi="Verdana"/>
+                                <w:sz w:val="18"/>
+                                <w:szCs w:val="18"/>
+                                <w:lang w:val="en-GB"/>
+                              </w:rPr>
+                              <w:t>—as mentioned in box 1—</w:t>
+                            </w:r>
+                            <w:r>
+                              <w:rPr>
+                                <w:rFonts w:ascii="Verdana" w:hAnsi="Verdana"/>
+                                <w:sz w:val="18"/>
+                                <w:szCs w:val="18"/>
+                                <w:lang w:val="en-GB"/>
+                              </w:rPr>
+                              <w:t xml:space="preserve">using different sets of covariates </w:t>
+                            </w:r>
+                            <w:r>
+                              <w:rPr>
+                                <w:rFonts w:ascii="Verdana" w:hAnsi="Verdana"/>
+                                <w:sz w:val="18"/>
+                                <w:szCs w:val="18"/>
+                                <w:lang w:val="en-GB"/>
+                              </w:rPr>
+                              <w:t>is likely to change the causal logic of the model</w:t>
+                            </w:r>
+                            <w:r>
+                              <w:rPr>
+                                <w:rFonts w:ascii="Verdana" w:hAnsi="Verdana"/>
+                                <w:sz w:val="18"/>
+                                <w:szCs w:val="18"/>
+                                <w:lang w:val="en-GB"/>
+                              </w:rPr>
+                              <w:t xml:space="preserve">, making the effects incomparable. </w:t>
+                            </w:r>
+                            <w:r>
+                              <w:rPr>
+                                <w:rFonts w:ascii="Verdana" w:hAnsi="Verdana"/>
+                                <w:sz w:val="18"/>
+                                <w:szCs w:val="18"/>
+                                <w:lang w:val="en-GB"/>
+                              </w:rPr>
+                              <w:t xml:space="preserve">For example, </w:t>
+                            </w:r>
+                            <w:r>
+                              <w:rPr>
+                                <w:rFonts w:ascii="Verdana" w:hAnsi="Verdana"/>
+                                <w:sz w:val="18"/>
+                                <w:szCs w:val="18"/>
+                                <w:lang w:val="en-GB"/>
+                              </w:rPr>
+                              <w:t xml:space="preserve">if the </w:t>
+                            </w:r>
+                            <w:r>
+                              <w:rPr>
+                                <w:rFonts w:ascii="Verdana" w:hAnsi="Verdana"/>
+                                <w:sz w:val="18"/>
+                                <w:szCs w:val="18"/>
+                                <w:lang w:val="en-GB"/>
+                              </w:rPr>
+                              <w:t xml:space="preserve">association tested with the model is confounded by variable X, then leaving variable X out of the model </w:t>
+                            </w:r>
+                            <w:r>
+                              <w:rPr>
+                                <w:rFonts w:ascii="Verdana" w:hAnsi="Verdana"/>
+                                <w:sz w:val="18"/>
+                                <w:szCs w:val="18"/>
+                                <w:lang w:val="en-GB"/>
+                              </w:rPr>
+                              <w:t>yields a more biased estimate than when including it as a covariate.</w:t>
+                            </w:r>
+                            <w:r>
+                              <w:rPr>
+                                <w:rFonts w:ascii="Verdana" w:hAnsi="Verdana"/>
+                                <w:sz w:val="18"/>
+                                <w:szCs w:val="18"/>
+                                <w:lang w:val="en-GB"/>
+                              </w:rPr>
+                              <w:br/>
+                            </w:r>
+                            <w:r>
+                              <w:rPr>
+                                <w:rFonts w:ascii="Verdana" w:hAnsi="Verdana"/>
+                                <w:sz w:val="18"/>
+                                <w:szCs w:val="18"/>
+                                <w:lang w:val="en-GB"/>
+                              </w:rPr>
+                              <w:br/>
+                            </w:r>
                             <w:r>
                               <w:rPr>
                                 <w:rFonts w:ascii="Verdana" w:hAnsi="Verdana"/>
@@ -6734,396 +6843,7 @@
                                 <w:szCs w:val="18"/>
                                 <w:lang w:val="en-GB"/>
                               </w:rPr>
-                              <w:t>.</w:t>
-                            </w:r>
-                            <w:r>
-                              <w:rPr>
-                                <w:rFonts w:ascii="Verdana" w:hAnsi="Verdana"/>
-                                <w:sz w:val="18"/>
-                                <w:szCs w:val="18"/>
-                                <w:lang w:val="en-GB"/>
-                              </w:rPr>
-                              <w:t xml:space="preserve"> </w:t>
-                            </w:r>
-                            <w:r>
-                              <w:rPr>
-                                <w:rFonts w:ascii="Verdana" w:hAnsi="Verdana"/>
-                                <w:sz w:val="18"/>
-                                <w:szCs w:val="18"/>
-                                <w:lang w:val="en-GB"/>
-                              </w:rPr>
-                              <w:t xml:space="preserve">One decision provides an objectively better measure </w:t>
-                            </w:r>
-                            <w:r>
-                              <w:rPr>
-                                <w:rFonts w:ascii="Verdana" w:hAnsi="Verdana"/>
-                                <w:sz w:val="18"/>
-                                <w:szCs w:val="18"/>
-                                <w:lang w:val="en-GB"/>
-                              </w:rPr>
-                              <w:t xml:space="preserve">of the construct. </w:t>
-                            </w:r>
-                            <w:r>
-                              <w:rPr>
-                                <w:rFonts w:ascii="Verdana" w:hAnsi="Verdana"/>
-                                <w:sz w:val="18"/>
-                                <w:szCs w:val="18"/>
-                                <w:lang w:val="en-GB"/>
-                              </w:rPr>
-                              <w:t xml:space="preserve">One example is including </w:t>
-                            </w:r>
-                            <w:r>
-                              <w:rPr>
-                                <w:rFonts w:ascii="Verdana" w:hAnsi="Verdana"/>
-                                <w:sz w:val="18"/>
-                                <w:szCs w:val="18"/>
-                                <w:lang w:val="en-GB"/>
-                              </w:rPr>
-                              <w:t xml:space="preserve">a composite measure as well as its indicators to the multiverse. As Del Giudice et al (2021) note, </w:t>
-                            </w:r>
-                            <w:r>
-                              <w:rPr>
-                                <w:rFonts w:ascii="Verdana" w:hAnsi="Verdana"/>
-                                <w:sz w:val="18"/>
-                                <w:szCs w:val="18"/>
-                                <w:lang w:val="en-GB"/>
-                              </w:rPr>
-                              <w:t xml:space="preserve">composite measures are usually more valid and reliable </w:t>
-                            </w:r>
-                            <w:r>
-                              <w:rPr>
-                                <w:rFonts w:ascii="Verdana" w:hAnsi="Verdana"/>
-                                <w:sz w:val="18"/>
-                                <w:szCs w:val="18"/>
-                                <w:lang w:val="en-GB"/>
-                              </w:rPr>
-                              <w:t>than their individual components</w:t>
-                            </w:r>
-                            <w:r>
-                              <w:rPr>
-                                <w:rFonts w:ascii="Verdana" w:hAnsi="Verdana"/>
-                                <w:sz w:val="18"/>
-                                <w:szCs w:val="18"/>
-                                <w:lang w:val="en-GB"/>
-                              </w:rPr>
-                              <w:t xml:space="preserve"> (assuming that each component </w:t>
-                            </w:r>
-                            <w:r>
-                              <w:rPr>
-                                <w:rFonts w:ascii="Verdana" w:hAnsi="Verdana"/>
-                                <w:sz w:val="18"/>
-                                <w:szCs w:val="18"/>
-                                <w:lang w:val="en-GB"/>
-                              </w:rPr>
-                              <w:t>is itself a valid measure of the construct)</w:t>
-                            </w:r>
-                            <w:r>
-                              <w:rPr>
-                                <w:rFonts w:ascii="Verdana" w:hAnsi="Verdana"/>
-                                <w:sz w:val="18"/>
-                                <w:szCs w:val="18"/>
-                                <w:lang w:val="en-GB"/>
-                              </w:rPr>
-                              <w:t>.</w:t>
-                            </w:r>
-                            <w:r>
-                              <w:rPr>
-                                <w:rFonts w:ascii="Verdana" w:hAnsi="Verdana"/>
-                                <w:sz w:val="18"/>
-                                <w:szCs w:val="18"/>
-                                <w:lang w:val="en-GB"/>
-                              </w:rPr>
-                              <w:br/>
-                            </w:r>
-                            <w:r>
-                              <w:rPr>
-                                <w:rFonts w:ascii="Verdana" w:hAnsi="Verdana"/>
-                                <w:sz w:val="18"/>
-                                <w:szCs w:val="18"/>
-                                <w:lang w:val="en-GB"/>
-                              </w:rPr>
-                              <w:br/>
-                            </w:r>
-                            <w:r>
-                              <w:rPr>
-                                <w:rFonts w:ascii="Verdana" w:hAnsi="Verdana"/>
-                                <w:b/>
-                                <w:bCs/>
-                                <w:sz w:val="18"/>
-                                <w:szCs w:val="18"/>
-                                <w:lang w:val="en-GB"/>
-                              </w:rPr>
-                              <w:t xml:space="preserve">2. Effect </w:t>
-                            </w:r>
-                            <w:proofErr w:type="spellStart"/>
-                            <w:r>
-                              <w:rPr>
-                                <w:rFonts w:ascii="Verdana" w:hAnsi="Verdana"/>
-                                <w:b/>
-                                <w:bCs/>
-                                <w:sz w:val="18"/>
-                                <w:szCs w:val="18"/>
-                                <w:lang w:val="en-GB"/>
-                              </w:rPr>
-                              <w:t>nonequivalence</w:t>
-                            </w:r>
-                            <w:proofErr w:type="spellEnd"/>
-                            <w:r>
-                              <w:rPr>
-                                <w:rFonts w:ascii="Verdana" w:hAnsi="Verdana"/>
-                                <w:b/>
-                                <w:bCs/>
-                                <w:sz w:val="18"/>
-                                <w:szCs w:val="18"/>
-                                <w:lang w:val="en-GB"/>
-                              </w:rPr>
-                              <w:t>.</w:t>
-                            </w:r>
-                            <w:r>
-                              <w:rPr>
-                                <w:rFonts w:ascii="Verdana" w:hAnsi="Verdana"/>
-                                <w:b/>
-                                <w:bCs/>
-                                <w:sz w:val="18"/>
-                                <w:szCs w:val="18"/>
-                                <w:lang w:val="en-GB"/>
-                              </w:rPr>
-                              <w:t xml:space="preserve"> </w:t>
-                            </w:r>
-                            <w:r>
-                              <w:rPr>
-                                <w:rFonts w:ascii="Verdana" w:hAnsi="Verdana"/>
-                                <w:sz w:val="18"/>
-                                <w:szCs w:val="18"/>
-                                <w:lang w:val="en-GB"/>
-                              </w:rPr>
-                              <w:t xml:space="preserve">A key assumption of multiverse analysis is that the </w:t>
-                            </w:r>
-                            <w:r>
-                              <w:rPr>
-                                <w:rFonts w:ascii="Verdana" w:hAnsi="Verdana"/>
-                                <w:sz w:val="18"/>
-                                <w:szCs w:val="18"/>
-                                <w:lang w:val="en-GB"/>
-                              </w:rPr>
-                              <w:t xml:space="preserve">interpretation of the </w:t>
-                            </w:r>
-                            <w:r>
-                              <w:rPr>
-                                <w:rFonts w:ascii="Verdana" w:hAnsi="Verdana"/>
-                                <w:sz w:val="18"/>
-                                <w:szCs w:val="18"/>
-                                <w:lang w:val="en-GB"/>
-                              </w:rPr>
-                              <w:t xml:space="preserve">effect is the same across the </w:t>
-                            </w:r>
-                            <w:r>
-                              <w:rPr>
-                                <w:rFonts w:ascii="Verdana" w:hAnsi="Verdana"/>
-                                <w:sz w:val="18"/>
-                                <w:szCs w:val="18"/>
-                                <w:lang w:val="en-GB"/>
-                              </w:rPr>
-                              <w:t>entire multiverse.</w:t>
-                            </w:r>
-                            <w:r>
-                              <w:rPr>
-                                <w:rFonts w:ascii="Verdana" w:hAnsi="Verdana"/>
-                                <w:sz w:val="18"/>
-                                <w:szCs w:val="18"/>
-                                <w:lang w:val="en-GB"/>
-                              </w:rPr>
-                              <w:t xml:space="preserve"> There are different ways in which different decisions can lead to non-comparable effects.</w:t>
-                            </w:r>
-                            <w:r>
-                              <w:rPr>
-                                <w:rFonts w:ascii="Verdana" w:hAnsi="Verdana"/>
-                                <w:sz w:val="18"/>
-                                <w:szCs w:val="18"/>
-                                <w:lang w:val="en-GB"/>
-                              </w:rPr>
-                              <w:t xml:space="preserve"> </w:t>
-                            </w:r>
-                            <w:r>
-                              <w:rPr>
-                                <w:rFonts w:ascii="Verdana" w:hAnsi="Verdana"/>
-                                <w:sz w:val="18"/>
-                                <w:szCs w:val="18"/>
-                                <w:lang w:val="en-GB"/>
-                              </w:rPr>
-                              <w:t>For example</w:t>
-                            </w:r>
-                            <w:r>
-                              <w:rPr>
-                                <w:rFonts w:ascii="Verdana" w:hAnsi="Verdana"/>
-                                <w:sz w:val="18"/>
-                                <w:szCs w:val="18"/>
-                                <w:lang w:val="en-GB"/>
-                              </w:rPr>
-                              <w:t xml:space="preserve">, adding two-and three-way interaction specifications leads to </w:t>
-                            </w:r>
-                            <w:r>
-                              <w:rPr>
-                                <w:rFonts w:ascii="Verdana" w:hAnsi="Verdana"/>
-                                <w:sz w:val="18"/>
-                                <w:szCs w:val="18"/>
-                                <w:lang w:val="en-GB"/>
-                              </w:rPr>
-                              <w:t xml:space="preserve">effects that </w:t>
-                            </w:r>
-                            <w:proofErr w:type="spellStart"/>
-                            <w:r>
-                              <w:rPr>
-                                <w:rFonts w:ascii="Verdana" w:hAnsi="Verdana"/>
-                                <w:sz w:val="18"/>
-                                <w:szCs w:val="18"/>
-                                <w:lang w:val="en-GB"/>
-                              </w:rPr>
-                              <w:t>can not</w:t>
-                            </w:r>
-                            <w:proofErr w:type="spellEnd"/>
-                            <w:r>
-                              <w:rPr>
-                                <w:rFonts w:ascii="Verdana" w:hAnsi="Verdana"/>
-                                <w:sz w:val="18"/>
-                                <w:szCs w:val="18"/>
-                                <w:lang w:val="en-GB"/>
-                              </w:rPr>
-                              <w:t xml:space="preserve"> be directly compared. </w:t>
-                            </w:r>
-                            <w:r>
-                              <w:rPr>
-                                <w:rFonts w:ascii="Verdana" w:hAnsi="Verdana"/>
-                                <w:sz w:val="18"/>
-                                <w:szCs w:val="18"/>
-                                <w:lang w:val="en-GB"/>
-                              </w:rPr>
-                              <w:t>In addition</w:t>
-                            </w:r>
-                            <w:r>
-                              <w:rPr>
-                                <w:rFonts w:ascii="Verdana" w:hAnsi="Verdana"/>
-                                <w:sz w:val="18"/>
-                                <w:szCs w:val="18"/>
-                                <w:lang w:val="en-GB"/>
-                              </w:rPr>
-                              <w:t>—as mentioned in box 1—</w:t>
-                            </w:r>
-                            <w:r>
-                              <w:rPr>
-                                <w:rFonts w:ascii="Verdana" w:hAnsi="Verdana"/>
-                                <w:sz w:val="18"/>
-                                <w:szCs w:val="18"/>
-                                <w:lang w:val="en-GB"/>
-                              </w:rPr>
-                              <w:t xml:space="preserve">using different sets of covariates </w:t>
-                            </w:r>
-                            <w:r>
-                              <w:rPr>
-                                <w:rFonts w:ascii="Verdana" w:hAnsi="Verdana"/>
-                                <w:sz w:val="18"/>
-                                <w:szCs w:val="18"/>
-                                <w:lang w:val="en-GB"/>
-                              </w:rPr>
-                              <w:t>is likely to change the causal logic of the model</w:t>
-                            </w:r>
-                            <w:r>
-                              <w:rPr>
-                                <w:rFonts w:ascii="Verdana" w:hAnsi="Verdana"/>
-                                <w:sz w:val="18"/>
-                                <w:szCs w:val="18"/>
-                                <w:lang w:val="en-GB"/>
-                              </w:rPr>
-                              <w:t xml:space="preserve">, making the effects incomparable. </w:t>
-                            </w:r>
-                            <w:r>
-                              <w:rPr>
-                                <w:rFonts w:ascii="Verdana" w:hAnsi="Verdana"/>
-                                <w:sz w:val="18"/>
-                                <w:szCs w:val="18"/>
-                                <w:lang w:val="en-GB"/>
-                              </w:rPr>
-                              <w:t xml:space="preserve">For example, </w:t>
-                            </w:r>
-                            <w:r>
-                              <w:rPr>
-                                <w:rFonts w:ascii="Verdana" w:hAnsi="Verdana"/>
-                                <w:sz w:val="18"/>
-                                <w:szCs w:val="18"/>
-                                <w:lang w:val="en-GB"/>
-                              </w:rPr>
-                              <w:t xml:space="preserve">if the </w:t>
-                            </w:r>
-                            <w:r>
-                              <w:rPr>
-                                <w:rFonts w:ascii="Verdana" w:hAnsi="Verdana"/>
-                                <w:sz w:val="18"/>
-                                <w:szCs w:val="18"/>
-                                <w:lang w:val="en-GB"/>
-                              </w:rPr>
-                              <w:t xml:space="preserve">association tested with the model is confounded by variable X, then leaving variable X out of the model </w:t>
-                            </w:r>
-                            <w:r>
-                              <w:rPr>
-                                <w:rFonts w:ascii="Verdana" w:hAnsi="Verdana"/>
-                                <w:sz w:val="18"/>
-                                <w:szCs w:val="18"/>
-                                <w:lang w:val="en-GB"/>
-                              </w:rPr>
-                              <w:t>yields a more biased estimate than when including it as a covariate.</w:t>
-                            </w:r>
-                            <w:r>
-                              <w:rPr>
-                                <w:rFonts w:ascii="Verdana" w:hAnsi="Verdana"/>
-                                <w:sz w:val="18"/>
-                                <w:szCs w:val="18"/>
-                                <w:lang w:val="en-GB"/>
-                              </w:rPr>
-                              <w:br/>
-                            </w:r>
-                            <w:r>
-                              <w:rPr>
-                                <w:rFonts w:ascii="Verdana" w:hAnsi="Verdana"/>
-                                <w:sz w:val="18"/>
-                                <w:szCs w:val="18"/>
-                                <w:lang w:val="en-GB"/>
-                              </w:rPr>
-                              <w:br/>
-                            </w:r>
-                            <w:r>
-                              <w:rPr>
-                                <w:rFonts w:ascii="Verdana" w:hAnsi="Verdana"/>
-                                <w:b/>
-                                <w:bCs/>
-                                <w:sz w:val="18"/>
-                                <w:szCs w:val="18"/>
-                                <w:lang w:val="en-GB"/>
-                              </w:rPr>
-                              <w:t xml:space="preserve">3. Power/precision </w:t>
-                            </w:r>
-                            <w:proofErr w:type="spellStart"/>
-                            <w:r>
-                              <w:rPr>
-                                <w:rFonts w:ascii="Verdana" w:hAnsi="Verdana"/>
-                                <w:b/>
-                                <w:bCs/>
-                                <w:sz w:val="18"/>
-                                <w:szCs w:val="18"/>
-                                <w:lang w:val="en-GB"/>
-                              </w:rPr>
-                              <w:t>nonequivalence</w:t>
-                            </w:r>
-                            <w:proofErr w:type="spellEnd"/>
-                            <w:r>
-                              <w:rPr>
-                                <w:rFonts w:ascii="Verdana" w:hAnsi="Verdana"/>
-                                <w:b/>
-                                <w:bCs/>
-                                <w:sz w:val="18"/>
-                                <w:szCs w:val="18"/>
-                                <w:lang w:val="en-GB"/>
-                              </w:rPr>
-                              <w:t xml:space="preserve">. </w:t>
+                              <w:t xml:space="preserve">3. Power/precision nonequivalence. </w:t>
                             </w:r>
                             <w:r>
                               <w:rPr>
@@ -8245,20 +7965,8 @@
                 <w:color w:val="000000" w:themeColor="text1"/>
                 <w:lang w:val="en-GB"/>
               </w:rPr>
-              <w:t xml:space="preserve">Type(s) of </w:t>
+              <w:t>Type(s) of nonequivalence</w:t>
             </w:r>
-            <w:proofErr w:type="spellStart"/>
-            <w:r>
-              <w:rPr>
-                <w:rFonts w:ascii="Verdana" w:hAnsi="Verdana"/>
-                <w:b/>
-                <w:bCs/>
-                <w:color w:val="000000" w:themeColor="text1"/>
-                <w:lang w:val="en-GB"/>
-              </w:rPr>
-              <w:t>nonequivalence</w:t>
-            </w:r>
-            <w:proofErr w:type="spellEnd"/>
           </w:p>
         </w:tc>
       </w:tr>
@@ -9395,23 +9103,7 @@
           <w:rFonts w:ascii="Verdana" w:hAnsi="Verdana"/>
           <w:lang w:val="en-GB"/>
         </w:rPr>
-        <w:t xml:space="preserve">What is the size of the multiverse that you constructed under (2)? In other words, </w:t>
-      </w:r>
-      <w:proofErr w:type="gramStart"/>
-      <w:r>
-        <w:rPr>
-          <w:rFonts w:ascii="Verdana" w:hAnsi="Verdana"/>
-          <w:lang w:val="en-GB"/>
-        </w:rPr>
-        <w:t>How</w:t>
-      </w:r>
-      <w:proofErr w:type="gramEnd"/>
-      <w:r>
-        <w:rPr>
-          <w:rFonts w:ascii="Verdana" w:hAnsi="Verdana"/>
-          <w:lang w:val="en-GB"/>
-        </w:rPr>
-        <w:t xml:space="preserve"> many combinations of arbitrary decisions are possible?</w:t>
+        <w:t>What is the size of the multiverse that you constructed under (2)? In other words, How many combinations of arbitrary decisions are possible?</w:t>
       </w:r>
       <w:r>
         <w:rPr>
@@ -9453,157 +9145,12 @@
     </w:p>
     <w:p>
       <w:pPr>
-        <w:rPr>
+        <w:spacing w:line="360" w:lineRule="auto"/>
+        <w:rPr>
+          <w:rFonts w:ascii="Verdana" w:hAnsi="Verdana"/>
           <w:lang w:val="en-GB"/>
         </w:rPr>
       </w:pPr>
-    </w:p>
-    <w:p>
-      <w:pPr>
-        <w:pStyle w:val="ListParagraph"/>
-        <w:numPr>
-          <w:ilvl w:val="0"/>
-          <w:numId w:val="3"/>
-        </w:numPr>
-        <w:spacing w:line="360" w:lineRule="auto"/>
-        <w:rPr>
-          <w:rFonts w:ascii="Verdana" w:hAnsi="Verdana"/>
-          <w:lang w:val="en-GB"/>
-        </w:rPr>
-      </w:pPr>
-      <w:r>
-        <w:rPr>
-          <w:rFonts w:ascii="Verdana" w:hAnsi="Verdana"/>
-          <w:lang w:val="en-GB"/>
-        </w:rPr>
-        <w:lastRenderedPageBreak/>
-        <w:t xml:space="preserve">Can you think of </w:t>
-      </w:r>
-      <w:r>
-        <w:rPr>
-          <w:rFonts w:ascii="Verdana" w:hAnsi="Verdana"/>
-          <w:lang w:val="en-GB"/>
-        </w:rPr>
-        <w:t>tests</w:t>
-      </w:r>
-      <w:r>
-        <w:rPr>
-          <w:rFonts w:ascii="Verdana" w:hAnsi="Verdana"/>
-          <w:lang w:val="en-GB"/>
-        </w:rPr>
-        <w:t xml:space="preserve"> using the outcomes of the multiverse analysis to assess the impact of specific decisions in terms of reliability or validity?</w:t>
-      </w:r>
-      <w:r>
-        <w:rPr>
-          <w:rFonts w:ascii="Verdana" w:hAnsi="Verdana"/>
-          <w:lang w:val="en-GB"/>
-        </w:rPr>
-        <w:t xml:space="preserve"> </w:t>
-      </w:r>
-      <w:r>
-        <w:rPr>
-          <w:rFonts w:ascii="Verdana" w:hAnsi="Verdana"/>
-          <w:lang w:val="en-GB"/>
-        </w:rPr>
-        <w:br/>
-      </w:r>
-      <w:r>
-        <w:rPr>
-          <w:rFonts w:ascii="Verdana" w:hAnsi="Verdana"/>
-          <w:lang w:val="en-GB"/>
-        </w:rPr>
-        <w:br/>
-      </w:r>
-      <w:r>
-        <w:rPr>
-          <w:rFonts w:ascii="Verdana" w:hAnsi="Verdana"/>
-          <w:lang w:val="en-GB"/>
-        </w:rPr>
-        <w:br/>
-        <w:t>………………………………………………………………………………………………………………………………</w:t>
-      </w:r>
-      <w:r>
-        <w:rPr>
-          <w:rFonts w:ascii="Verdana" w:hAnsi="Verdana"/>
-          <w:lang w:val="en-GB"/>
-        </w:rPr>
-        <w:br/>
-      </w:r>
-      <w:r>
-        <w:rPr>
-          <w:rFonts w:ascii="Verdana" w:hAnsi="Verdana"/>
-          <w:lang w:val="en-GB"/>
-        </w:rPr>
-        <w:br/>
-        <w:t>………………………………………………………………………………………………………………………………</w:t>
-      </w:r>
-      <w:r>
-        <w:rPr>
-          <w:rFonts w:ascii="Verdana" w:hAnsi="Verdana"/>
-          <w:lang w:val="en-GB"/>
-        </w:rPr>
-        <w:br/>
-      </w:r>
-      <w:r>
-        <w:rPr>
-          <w:rFonts w:ascii="Verdana" w:hAnsi="Verdana"/>
-          <w:lang w:val="en-GB"/>
-        </w:rPr>
-        <w:br/>
-        <w:t>………………………………………………………………………………………………………………………………</w:t>
-      </w:r>
-      <w:r>
-        <w:rPr>
-          <w:rFonts w:ascii="Verdana" w:hAnsi="Verdana"/>
-          <w:lang w:val="en-GB"/>
-        </w:rPr>
-        <w:br/>
-      </w:r>
-      <w:r>
-        <w:rPr>
-          <w:rFonts w:ascii="Verdana" w:hAnsi="Verdana"/>
-          <w:lang w:val="en-GB"/>
-        </w:rPr>
-        <w:br/>
-        <w:t>……………………………………………………………………………………………………………………</w:t>
-      </w:r>
-      <w:r>
-        <w:rPr>
-          <w:rFonts w:ascii="Verdana" w:hAnsi="Verdana"/>
-          <w:lang w:val="en-GB"/>
-        </w:rPr>
-        <w:t>…………</w:t>
-      </w:r>
-      <w:r>
-        <w:rPr>
-          <w:rFonts w:ascii="Verdana" w:hAnsi="Verdana"/>
-          <w:lang w:val="en-GB"/>
-        </w:rPr>
-        <w:br/>
-      </w:r>
-      <w:r>
-        <w:rPr>
-          <w:rFonts w:ascii="Verdana" w:hAnsi="Verdana"/>
-          <w:lang w:val="en-GB"/>
-        </w:rPr>
-        <w:br/>
-        <w:t>………………………………………………………………………………………………………………………………</w:t>
-      </w:r>
-      <w:r>
-        <w:rPr>
-          <w:rFonts w:ascii="Verdana" w:hAnsi="Verdana"/>
-          <w:lang w:val="en-GB"/>
-        </w:rPr>
-        <w:br/>
-      </w:r>
-      <w:r>
-        <w:rPr>
-          <w:rFonts w:ascii="Verdana" w:hAnsi="Verdana"/>
-          <w:lang w:val="en-GB"/>
-        </w:rPr>
-        <w:br/>
-        <w:t>………………………………………………………………………………………………………………………………</w:t>
-      </w:r>
     </w:p>
     <w:sectPr>
       <w:pgSz w:w="11906" w:h="16838"/>
@@ -9616,7 +9163,7 @@
 </file>
 
 <file path=word/numbering.xml><?xml version="1.0" encoding="utf-8"?>
-<w:numbering xmlns:wpc="http://schemas.microsoft.com/office/word/2010/wordprocessingCanvas" xmlns:cx="http://schemas.microsoft.com/office/drawing/2014/chartex" xmlns:cx1="http://schemas.microsoft.com/office/drawing/2015/9/8/chartex" xmlns:cx2="http://schemas.microsoft.com/office/drawing/2015/10/21/chartex" xmlns:cx3="http://schemas.microsoft.com/office/drawing/2016/5/9/chartex" xmlns:cx4="http://schemas.microsoft.com/office/drawing/2016/5/10/chartex" xmlns:cx5="http://schemas.microsoft.com/office/drawing/2016/5/11/chartex" xmlns:cx6="http://schemas.microsoft.com/office/drawing/2016/5/12/chartex" xmlns:cx7="http://schemas.microsoft.com/office/drawing/2016/5/13/chartex" xmlns:cx8="http://schemas.microsoft.com/office/drawing/2016/5/14/chartex" xmlns:mc="http://schemas.openxmlformats.org/markup-compatibility/2006" xmlns:aink="http://schemas.microsoft.com/office/drawing/2016/ink" xmlns:am3d="http://schemas.microsoft.com/office/drawing/2017/model3d" xmlns:o="urn:schemas-microsoft-com:office:office" xmlns:oel="http://schemas.microsoft.com/office/2019/extlst" xmlns:r="http://schemas.openxmlformats.org/officeDocument/2006/relationships" xmlns:m="http://schemas.openxmlformats.org/officeDocument/2006/math" xmlns:v="urn:schemas-microsoft-com:vml" xmlns:wp14="http://schemas.microsoft.com/office/word/2010/wordprocessingDrawing" xmlns:wp="http://schemas.openxmlformats.org/drawingml/2006/wordprocessingDrawing" xmlns:w10="urn:schemas-microsoft-com:office:word" xmlns:w="http://schemas.openxmlformats.org/wordprocessingml/2006/main" xmlns:w14="http://schemas.microsoft.com/office/word/2010/wordml" xmlns:w15="http://schemas.microsoft.com/office/word/2012/wordml" xmlns:w16cex="http://schemas.microsoft.com/office/word/2018/wordml/cex" xmlns:w16cid="http://schemas.microsoft.com/office/word/2016/wordml/cid" xmlns:w16="http://schemas.microsoft.com/office/word/2018/wordml" xmlns:w16sdtdh="http://schemas.microsoft.com/office/word/2020/wordml/sdtdatahash" xmlns:w16se="http://schemas.microsoft.com/office/word/2015/wordml/symex" xmlns:wpg="http://schemas.microsoft.com/office/word/2010/wordprocessingGroup" xmlns:wpi="http://schemas.microsoft.com/office/word/2010/wordprocessingInk" xmlns:wne="http://schemas.microsoft.com/office/word/2006/wordml" xmlns:wps="http://schemas.microsoft.com/office/word/2010/wordprocessingShape" mc:Ignorable="w14 w15 w16se w16cid w16 w16cex w16sdtdh wp14">
+<w:numbering xmlns:wpc="http://schemas.microsoft.com/office/word/2010/wordprocessingCanvas" xmlns:cx="http://schemas.microsoft.com/office/drawing/2014/chartex" xmlns:cx1="http://schemas.microsoft.com/office/drawing/2015/9/8/chartex" xmlns:cx2="http://schemas.microsoft.com/office/drawing/2015/10/21/chartex" xmlns:cx3="http://schemas.microsoft.com/office/drawing/2016/5/9/chartex" xmlns:cx4="http://schemas.microsoft.com/office/drawing/2016/5/10/chartex" xmlns:cx5="http://schemas.microsoft.com/office/drawing/2016/5/11/chartex" xmlns:cx6="http://schemas.microsoft.com/office/drawing/2016/5/12/chartex" xmlns:cx7="http://schemas.microsoft.com/office/drawing/2016/5/13/chartex" xmlns:cx8="http://schemas.microsoft.com/office/drawing/2016/5/14/chartex" xmlns:mc="http://schemas.openxmlformats.org/markup-compatibility/2006" xmlns:aink="http://schemas.microsoft.com/office/drawing/2016/ink" xmlns:am3d="http://schemas.microsoft.com/office/drawing/2017/model3d" xmlns:o="urn:schemas-microsoft-com:office:office" xmlns:oel="http://schemas.microsoft.com/office/2019/extlst" xmlns:r="http://schemas.openxmlformats.org/officeDocument/2006/relationships" xmlns:m="http://schemas.openxmlformats.org/officeDocument/2006/math" xmlns:v="urn:schemas-microsoft-com:vml" xmlns:wp14="http://schemas.microsoft.com/office/word/2010/wordprocessingDrawing" xmlns:wp="http://schemas.openxmlformats.org/drawingml/2006/wordprocessingDrawing" xmlns:w10="urn:schemas-microsoft-com:office:word" xmlns:w="http://schemas.openxmlformats.org/wordprocessingml/2006/main" xmlns:w14="http://schemas.microsoft.com/office/word/2010/wordml" xmlns:w15="http://schemas.microsoft.com/office/word/2012/wordml" xmlns:w16cex="http://schemas.microsoft.com/office/word/2018/wordml/cex" xmlns:w16cid="http://schemas.microsoft.com/office/word/2016/wordml/cid" xmlns:w16="http://schemas.microsoft.com/office/word/2018/wordml" xmlns:w16du="http://schemas.microsoft.com/office/word/2023/wordml/word16du" xmlns:w16sdtdh="http://schemas.microsoft.com/office/word/2020/wordml/sdtdatahash" xmlns:w16se="http://schemas.microsoft.com/office/word/2015/wordml/symex" xmlns:wpg="http://schemas.microsoft.com/office/word/2010/wordprocessingGroup" xmlns:wpi="http://schemas.microsoft.com/office/word/2010/wordprocessingInk" xmlns:wne="http://schemas.microsoft.com/office/word/2006/wordml" xmlns:wps="http://schemas.microsoft.com/office/word/2010/wordprocessingShape" mc:Ignorable="w14 w15 w16se w16cid w16 w16cex w16sdtdh w16du wp14">
   <w:abstractNum w:abstractNumId="0" w15:restartNumberingAfterBreak="0">
     <w:nsid w:val="0D594BA4"/>
     <w:multiLevelType w:val="hybridMultilevel"/>
@@ -10156,7 +9703,7 @@
 </file>
 
 <file path=word/styles.xml><?xml version="1.0" encoding="utf-8"?>
-<w:styles xmlns:mc="http://schemas.openxmlformats.org/markup-compatibility/2006" xmlns:r="http://schemas.openxmlformats.org/officeDocument/2006/relationships" xmlns:w="http://schemas.openxmlformats.org/wordprocessingml/2006/main" xmlns:w14="http://schemas.microsoft.com/office/word/2010/wordml" xmlns:w15="http://schemas.microsoft.com/office/word/2012/wordml" xmlns:w16cex="http://schemas.microsoft.com/office/word/2018/wordml/cex" xmlns:w16cid="http://schemas.microsoft.com/office/word/2016/wordml/cid" xmlns:w16="http://schemas.microsoft.com/office/word/2018/wordml" xmlns:w16sdtdh="http://schemas.microsoft.com/office/word/2020/wordml/sdtdatahash" xmlns:w16se="http://schemas.microsoft.com/office/word/2015/wordml/symex" mc:Ignorable="w14 w15 w16se w16cid w16 w16cex w16sdtdh">
+<w:styles xmlns:mc="http://schemas.openxmlformats.org/markup-compatibility/2006" xmlns:r="http://schemas.openxmlformats.org/officeDocument/2006/relationships" xmlns:w="http://schemas.openxmlformats.org/wordprocessingml/2006/main" xmlns:w14="http://schemas.microsoft.com/office/word/2010/wordml" xmlns:w15="http://schemas.microsoft.com/office/word/2012/wordml" xmlns:w16cex="http://schemas.microsoft.com/office/word/2018/wordml/cex" xmlns:w16cid="http://schemas.microsoft.com/office/word/2016/wordml/cid" xmlns:w16="http://schemas.microsoft.com/office/word/2018/wordml" xmlns:w16du="http://schemas.microsoft.com/office/word/2023/wordml/word16du" xmlns:w16sdtdh="http://schemas.microsoft.com/office/word/2020/wordml/sdtdatahash" xmlns:w16se="http://schemas.microsoft.com/office/word/2015/wordml/symex" mc:Ignorable="w14 w15 w16se w16cid w16 w16cex w16sdtdh w16du">
   <w:docDefaults>
     <w:rPrDefault>
       <w:rPr>

</xml_diff>